<commit_message>
added customer misuse cases
</commit_message>
<xml_diff>
--- a/Customer Misuse Cases.docx
+++ b/Customer Misuse Cases.docx
@@ -6,12 +6,6 @@
       <w:pPr>
         <w:ind w:left="720" w:hanging="360"/>
       </w:pPr>
-      <w:r>
-        <w:t>ascbasc</w:t>
-      </w:r>
-      <w:r>
-        <w:t>a</w:t>
-      </w:r>
       <w:r>
         <w:t>Use cases:</w:t>
       </w:r>

</xml_diff>